<commit_message>
criei print end ip
</commit_message>
<xml_diff>
--- a/atividade_introducao/dados_do_usuario.docx
+++ b/atividade_introducao/dados_do_usuario.docx
@@ -8,6 +8,11 @@
       </w:r>
     </w:p>
     <w:p>
+      <w:pPr>
+        <w:rPr>
+          <w:rStyle w:val="readonlyattribute"/>
+        </w:rPr>
+      </w:pPr>
       <w:r>
         <w:rPr>
           <w:rStyle w:val="readonlyattribute"/>
@@ -19,6 +24,48 @@
           <w:rStyle w:val="readonlyattribute"/>
         </w:rPr>
         <w:t>1460682113020</w:t>
+      </w:r>
+    </w:p>
+    <w:p>
+      <w:r>
+        <w:rPr>
+          <w:noProof/>
+        </w:rPr>
+        <w:drawing>
+          <wp:inline distT="0" distB="0" distL="0" distR="0" wp14:anchorId="57159260" wp14:editId="7EED5FC0">
+            <wp:extent cx="5400040" cy="3035935"/>
+            <wp:effectExtent l="0" t="0" r="0" b="0"/>
+            <wp:docPr id="1" name="Imagem 1" descr="Interface gráfica do usuário, Aplicativo, Word&#10;&#10;Descrição gerada automaticamente"/>
+            <wp:cNvGraphicFramePr>
+              <a:graphicFrameLocks xmlns:a="http://schemas.openxmlformats.org/drawingml/2006/main" noChangeAspect="1"/>
+            </wp:cNvGraphicFramePr>
+            <a:graphic xmlns:a="http://schemas.openxmlformats.org/drawingml/2006/main">
+              <a:graphicData uri="http://schemas.openxmlformats.org/drawingml/2006/picture">
+                <pic:pic xmlns:pic="http://schemas.openxmlformats.org/drawingml/2006/picture">
+                  <pic:nvPicPr>
+                    <pic:cNvPr id="1" name="Imagem 1" descr="Interface gráfica do usuário, Aplicativo, Word&#10;&#10;Descrição gerada automaticamente"/>
+                    <pic:cNvPicPr/>
+                  </pic:nvPicPr>
+                  <pic:blipFill>
+                    <a:blip r:embed="rId4"/>
+                    <a:stretch>
+                      <a:fillRect/>
+                    </a:stretch>
+                  </pic:blipFill>
+                  <pic:spPr>
+                    <a:xfrm>
+                      <a:off x="0" y="0"/>
+                      <a:ext cx="5400040" cy="3035935"/>
+                    </a:xfrm>
+                    <a:prstGeom prst="rect">
+                      <a:avLst/>
+                    </a:prstGeom>
+                  </pic:spPr>
+                </pic:pic>
+              </a:graphicData>
+            </a:graphic>
+          </wp:inline>
+        </w:drawing>
       </w:r>
     </w:p>
     <w:sectPr>

</xml_diff>

<commit_message>
criei print python baixado
</commit_message>
<xml_diff>
--- a/atividade_introducao/dados_do_usuario.docx
+++ b/atividade_introducao/dados_do_usuario.docx
@@ -68,6 +68,173 @@
         </w:drawing>
       </w:r>
     </w:p>
+    <w:p/>
+    <w:p>
+      <w:r>
+        <w:rPr>
+          <w:noProof/>
+        </w:rPr>
+        <w:drawing>
+          <wp:inline distT="0" distB="0" distL="0" distR="0" wp14:anchorId="00A731F0" wp14:editId="374452B2">
+            <wp:extent cx="5400040" cy="3035935"/>
+            <wp:effectExtent l="0" t="0" r="0" b="0"/>
+            <wp:docPr id="2" name="Imagem 2" descr="Tela de computador com ícones coloridos&#10;&#10;Descrição gerada automaticamente"/>
+            <wp:cNvGraphicFramePr>
+              <a:graphicFrameLocks xmlns:a="http://schemas.openxmlformats.org/drawingml/2006/main" noChangeAspect="1"/>
+            </wp:cNvGraphicFramePr>
+            <a:graphic xmlns:a="http://schemas.openxmlformats.org/drawingml/2006/main">
+              <a:graphicData uri="http://schemas.openxmlformats.org/drawingml/2006/picture">
+                <pic:pic xmlns:pic="http://schemas.openxmlformats.org/drawingml/2006/picture">
+                  <pic:nvPicPr>
+                    <pic:cNvPr id="2" name="Imagem 2" descr="Tela de computador com ícones coloridos&#10;&#10;Descrição gerada automaticamente"/>
+                    <pic:cNvPicPr/>
+                  </pic:nvPicPr>
+                  <pic:blipFill>
+                    <a:blip r:embed="rId5"/>
+                    <a:stretch>
+                      <a:fillRect/>
+                    </a:stretch>
+                  </pic:blipFill>
+                  <pic:spPr>
+                    <a:xfrm>
+                      <a:off x="0" y="0"/>
+                      <a:ext cx="5400040" cy="3035935"/>
+                    </a:xfrm>
+                    <a:prstGeom prst="rect">
+                      <a:avLst/>
+                    </a:prstGeom>
+                  </pic:spPr>
+                </pic:pic>
+              </a:graphicData>
+            </a:graphic>
+          </wp:inline>
+        </w:drawing>
+      </w:r>
+      <w:r>
+        <w:t xml:space="preserve"> </w:t>
+      </w:r>
+    </w:p>
+    <w:p>
+      <w:r>
+        <w:t>Pacote office instalado</w:t>
+      </w:r>
+    </w:p>
+    <w:p>
+      <w:pPr>
+        <w:rPr>
+          <w:noProof/>
+        </w:rPr>
+      </w:pPr>
+    </w:p>
+    <w:p/>
+    <w:p/>
+    <w:p/>
+    <w:p>
+      <w:r>
+        <w:rPr>
+          <w:noProof/>
+        </w:rPr>
+        <w:lastRenderedPageBreak/>
+        <w:drawing>
+          <wp:inline distT="0" distB="0" distL="0" distR="0" wp14:anchorId="4FF543E1" wp14:editId="2645D8B9">
+            <wp:extent cx="5400040" cy="3035935"/>
+            <wp:effectExtent l="0" t="0" r="0" b="0"/>
+            <wp:docPr id="3" name="Imagem 3" descr="Interface gráfica do usuário&#10;&#10;Descrição gerada automaticamente"/>
+            <wp:cNvGraphicFramePr>
+              <a:graphicFrameLocks xmlns:a="http://schemas.openxmlformats.org/drawingml/2006/main" noChangeAspect="1"/>
+            </wp:cNvGraphicFramePr>
+            <a:graphic xmlns:a="http://schemas.openxmlformats.org/drawingml/2006/main">
+              <a:graphicData uri="http://schemas.openxmlformats.org/drawingml/2006/picture">
+                <pic:pic xmlns:pic="http://schemas.openxmlformats.org/drawingml/2006/picture">
+                  <pic:nvPicPr>
+                    <pic:cNvPr id="3" name="Imagem 3" descr="Interface gráfica do usuário&#10;&#10;Descrição gerada automaticamente"/>
+                    <pic:cNvPicPr/>
+                  </pic:nvPicPr>
+                  <pic:blipFill>
+                    <a:blip r:embed="rId6"/>
+                    <a:stretch>
+                      <a:fillRect/>
+                    </a:stretch>
+                  </pic:blipFill>
+                  <pic:spPr>
+                    <a:xfrm>
+                      <a:off x="0" y="0"/>
+                      <a:ext cx="5400040" cy="3035935"/>
+                    </a:xfrm>
+                    <a:prstGeom prst="rect">
+                      <a:avLst/>
+                    </a:prstGeom>
+                  </pic:spPr>
+                </pic:pic>
+              </a:graphicData>
+            </a:graphic>
+          </wp:inline>
+        </w:drawing>
+      </w:r>
+    </w:p>
+    <w:p>
+      <w:pPr>
+        <w:rPr>
+          <w:u w:val="single"/>
+        </w:rPr>
+      </w:pPr>
+      <w:r>
+        <w:t>Não tenho Project para baixar</w:t>
+      </w:r>
+    </w:p>
+    <w:p>
+      <w:pPr>
+        <w:rPr>
+          <w:u w:val="single"/>
+        </w:rPr>
+      </w:pPr>
+      <w:r>
+        <w:rPr>
+          <w:noProof/>
+        </w:rPr>
+        <w:drawing>
+          <wp:inline distT="0" distB="0" distL="0" distR="0" wp14:anchorId="220D9DA5" wp14:editId="62786533">
+            <wp:extent cx="5400040" cy="3035935"/>
+            <wp:effectExtent l="0" t="0" r="0" b="0"/>
+            <wp:docPr id="4" name="Imagem 4" descr="Interface gráfica do usuário&#10;&#10;Descrição gerada automaticamente"/>
+            <wp:cNvGraphicFramePr>
+              <a:graphicFrameLocks xmlns:a="http://schemas.openxmlformats.org/drawingml/2006/main" noChangeAspect="1"/>
+            </wp:cNvGraphicFramePr>
+            <a:graphic xmlns:a="http://schemas.openxmlformats.org/drawingml/2006/main">
+              <a:graphicData uri="http://schemas.openxmlformats.org/drawingml/2006/picture">
+                <pic:pic xmlns:pic="http://schemas.openxmlformats.org/drawingml/2006/picture">
+                  <pic:nvPicPr>
+                    <pic:cNvPr id="4" name="Imagem 4" descr="Interface gráfica do usuário&#10;&#10;Descrição gerada automaticamente"/>
+                    <pic:cNvPicPr/>
+                  </pic:nvPicPr>
+                  <pic:blipFill>
+                    <a:blip r:embed="rId7"/>
+                    <a:stretch>
+                      <a:fillRect/>
+                    </a:stretch>
+                  </pic:blipFill>
+                  <pic:spPr>
+                    <a:xfrm>
+                      <a:off x="0" y="0"/>
+                      <a:ext cx="5400040" cy="3035935"/>
+                    </a:xfrm>
+                    <a:prstGeom prst="rect">
+                      <a:avLst/>
+                    </a:prstGeom>
+                  </pic:spPr>
+                </pic:pic>
+              </a:graphicData>
+            </a:graphic>
+          </wp:inline>
+        </w:drawing>
+      </w:r>
+    </w:p>
+    <w:p>
+      <w:r>
+        <w:t>Python instalado</w:t>
+      </w:r>
+    </w:p>
+    <w:p/>
     <w:sectPr>
       <w:pgSz w:w="11906" w:h="16838"/>
       <w:pgMar w:top="1417" w:right="1701" w:bottom="1417" w:left="1701" w:header="708" w:footer="708" w:gutter="0"/>

</xml_diff>

<commit_message>
criei print de end. ip no pront comando
</commit_message>
<xml_diff>
--- a/atividade_introducao/dados_do_usuario.docx
+++ b/atividade_introducao/dados_do_usuario.docx
@@ -234,7 +234,54 @@
         <w:t>Python instalado</w:t>
       </w:r>
     </w:p>
-    <w:p/>
+    <w:p>
+      <w:r>
+        <w:rPr>
+          <w:noProof/>
+        </w:rPr>
+        <w:lastRenderedPageBreak/>
+        <w:drawing>
+          <wp:inline distT="0" distB="0" distL="0" distR="0" wp14:anchorId="4DAD5A32" wp14:editId="1EA7A3C7">
+            <wp:extent cx="5400040" cy="3035935"/>
+            <wp:effectExtent l="0" t="0" r="0" b="0"/>
+            <wp:docPr id="5" name="Imagem 5" descr="Interface gráfica do usuário, Texto&#10;&#10;Descrição gerada automaticamente"/>
+            <wp:cNvGraphicFramePr>
+              <a:graphicFrameLocks xmlns:a="http://schemas.openxmlformats.org/drawingml/2006/main" noChangeAspect="1"/>
+            </wp:cNvGraphicFramePr>
+            <a:graphic xmlns:a="http://schemas.openxmlformats.org/drawingml/2006/main">
+              <a:graphicData uri="http://schemas.openxmlformats.org/drawingml/2006/picture">
+                <pic:pic xmlns:pic="http://schemas.openxmlformats.org/drawingml/2006/picture">
+                  <pic:nvPicPr>
+                    <pic:cNvPr id="5" name="Imagem 5" descr="Interface gráfica do usuário, Texto&#10;&#10;Descrição gerada automaticamente"/>
+                    <pic:cNvPicPr/>
+                  </pic:nvPicPr>
+                  <pic:blipFill>
+                    <a:blip r:embed="rId8"/>
+                    <a:stretch>
+                      <a:fillRect/>
+                    </a:stretch>
+                  </pic:blipFill>
+                  <pic:spPr>
+                    <a:xfrm>
+                      <a:off x="0" y="0"/>
+                      <a:ext cx="5400040" cy="3035935"/>
+                    </a:xfrm>
+                    <a:prstGeom prst="rect">
+                      <a:avLst/>
+                    </a:prstGeom>
+                  </pic:spPr>
+                </pic:pic>
+              </a:graphicData>
+            </a:graphic>
+          </wp:inline>
+        </w:drawing>
+      </w:r>
+    </w:p>
+    <w:p>
+      <w:r>
+        <w:t>Print do end. Ip no pront comando</w:t>
+      </w:r>
+    </w:p>
     <w:sectPr>
       <w:pgSz w:w="11906" w:h="16838"/>
       <w:pgMar w:top="1417" w:right="1701" w:bottom="1417" w:left="1701" w:header="708" w:footer="708" w:gutter="0"/>

</xml_diff>